<commit_message>
Updating with final version
</commit_message>
<xml_diff>
--- a/hw2_DrewChilds.docx
+++ b/hw2_DrewChilds.docx
@@ -219,345 +219,55 @@
     </w:p>
     <w:p>
       <w:pPr>
+        <w:spacing w:before="120" w:line="360" w:lineRule="auto"/>
+        <w:jc w:val="both"/>
+      </w:pPr>
+    </w:p>
+    <w:p>
+      <w:pPr>
         <w:spacing w:before="120"/>
-        <w:ind w:left="1440"/>
-        <w:jc w:val="both"/>
-      </w:pPr>
-      <w:r>
-        <w:t>public void storeFile(BufferedReader br, OutputStreamWriter osw, String pathname) throws Exception {</w:t>
+        <w:jc w:val="both"/>
+      </w:pPr>
+      <w:r>
+        <w:t xml:space="preserve">Something else to note is that I modified </w:t>
+      </w:r>
+      <w:proofErr w:type="spellStart"/>
+      <w:r>
+        <w:t>storeFile</w:t>
+      </w:r>
+      <w:proofErr w:type="spellEnd"/>
+      <w:r>
+        <w:t xml:space="preserve"> function slightly to remove the need for the scanner and read in lines directly from the Buffered Reader. It just seemed redundant to me to pass in the buffer to the scanner which will do the same thing.</w:t>
       </w:r>
     </w:p>
     <w:p>
       <w:pPr>
         <w:spacing w:before="120"/>
-        <w:ind w:left="1440"/>
-        <w:jc w:val="both"/>
-      </w:pPr>
-      <w:r>
-        <w:t xml:space="preserve">    </w:t>
-      </w:r>
-      <w:r>
-        <w:tab/>
-        <w:t>FileWriter fw = null;</w:t>
+        <w:ind w:left="360"/>
+        <w:jc w:val="both"/>
+      </w:pPr>
+      <w:r>
+        <w:lastRenderedPageBreak/>
+        <w:t xml:space="preserve">See source code (on </w:t>
+      </w:r>
+      <w:proofErr w:type="spellStart"/>
+      <w:r>
+        <w:t>github</w:t>
+      </w:r>
+      <w:proofErr w:type="spellEnd"/>
+      <w:r>
+        <w:t>) for updated SimpleWebServer.java and SimpleWebClient.java files.</w:t>
       </w:r>
     </w:p>
     <w:p>
       <w:pPr>
         <w:spacing w:before="120"/>
-        <w:ind w:left="1440"/>
-        <w:jc w:val="both"/>
-      </w:pPr>
-      <w:r>
-        <w:t xml:space="preserve">    </w:t>
-      </w:r>
-      <w:r>
-        <w:tab/>
-        <w:t>Scanner sc = new Scanner(br);</w:t>
-      </w:r>
+        <w:jc w:val="both"/>
+      </w:pPr>
     </w:p>
     <w:p>
       <w:pPr>
         <w:spacing w:before="120"/>
-        <w:ind w:left="1440"/>
-        <w:jc w:val="both"/>
-      </w:pPr>
-      <w:r>
-        <w:lastRenderedPageBreak/>
-        <w:t xml:space="preserve">    </w:t>
-      </w:r>
-      <w:r>
-        <w:tab/>
-        <w:t>try {</w:t>
-      </w:r>
-    </w:p>
-    <w:p>
-      <w:pPr>
-        <w:spacing w:before="120"/>
-        <w:ind w:left="1440"/>
-        <w:jc w:val="both"/>
-      </w:pPr>
-      <w:r>
-        <w:t xml:space="preserve">    </w:t>
-      </w:r>
-      <w:r>
-        <w:tab/>
-      </w:r>
-      <w:r>
-        <w:tab/>
-        <w:t>fw = new FileWriter(pathname);</w:t>
-      </w:r>
-    </w:p>
-    <w:p>
-      <w:pPr>
-        <w:spacing w:before="120"/>
-        <w:ind w:left="1440"/>
-        <w:jc w:val="both"/>
-      </w:pPr>
-      <w:r>
-        <w:t xml:space="preserve">    </w:t>
-      </w:r>
-      <w:r>
-        <w:tab/>
-      </w:r>
-      <w:r>
-        <w:tab/>
-        <w:t>String s = sc.nextLine();</w:t>
-      </w:r>
-    </w:p>
-    <w:p>
-      <w:pPr>
-        <w:spacing w:before="120"/>
-        <w:ind w:left="1440"/>
-        <w:jc w:val="both"/>
-      </w:pPr>
-      <w:r>
-        <w:t xml:space="preserve">    </w:t>
-      </w:r>
-      <w:r>
-        <w:tab/>
-      </w:r>
-      <w:r>
-        <w:tab/>
-        <w:t>while(!s.isEmpty() &amp;&amp; s != null) {</w:t>
-      </w:r>
-    </w:p>
-    <w:p>
-      <w:pPr>
-        <w:spacing w:before="120"/>
-        <w:ind w:left="1440"/>
-        <w:jc w:val="both"/>
-      </w:pPr>
-      <w:r>
-        <w:t xml:space="preserve">    </w:t>
-      </w:r>
-      <w:r>
-        <w:tab/>
-      </w:r>
-      <w:r>
-        <w:tab/>
-      </w:r>
-      <w:r>
-        <w:tab/>
-        <w:t>fw.write(s+"\n");</w:t>
-      </w:r>
-    </w:p>
-    <w:p>
-      <w:pPr>
-        <w:spacing w:before="120"/>
-        <w:ind w:left="1440"/>
-        <w:jc w:val="both"/>
-      </w:pPr>
-      <w:r>
-        <w:t xml:space="preserve">    </w:t>
-      </w:r>
-      <w:r>
-        <w:tab/>
-      </w:r>
-      <w:r>
-        <w:tab/>
-      </w:r>
-      <w:r>
-        <w:tab/>
-        <w:t>s = sc.nextLine();</w:t>
-      </w:r>
-    </w:p>
-    <w:p>
-      <w:pPr>
-        <w:spacing w:before="120"/>
-        <w:ind w:left="1440"/>
-        <w:jc w:val="both"/>
-      </w:pPr>
-      <w:r>
-        <w:t xml:space="preserve">    </w:t>
-      </w:r>
-      <w:r>
-        <w:tab/>
-      </w:r>
-      <w:r>
-        <w:tab/>
-        <w:t>}</w:t>
-      </w:r>
-    </w:p>
-    <w:p>
-      <w:pPr>
-        <w:spacing w:before="120"/>
-        <w:ind w:left="1440"/>
-        <w:jc w:val="both"/>
-      </w:pPr>
-      <w:r>
-        <w:t xml:space="preserve">    </w:t>
-      </w:r>
-      <w:r>
-        <w:tab/>
-      </w:r>
-      <w:r>
-        <w:tab/>
-        <w:t>fw.close();</w:t>
-      </w:r>
-    </w:p>
-    <w:p>
-      <w:pPr>
-        <w:spacing w:before="120"/>
-        <w:ind w:left="1440"/>
-        <w:jc w:val="both"/>
-      </w:pPr>
-      <w:r>
-        <w:t xml:space="preserve">    </w:t>
-      </w:r>
-      <w:r>
-        <w:tab/>
-      </w:r>
-      <w:r>
-        <w:tab/>
-        <w:t>sc.close();</w:t>
-      </w:r>
-    </w:p>
-    <w:p>
-      <w:pPr>
-        <w:spacing w:before="120"/>
-        <w:ind w:left="1440"/>
-        <w:jc w:val="both"/>
-      </w:pPr>
-      <w:r>
-        <w:t xml:space="preserve">    </w:t>
-      </w:r>
-      <w:r>
-        <w:tab/>
-      </w:r>
-      <w:r>
-        <w:tab/>
-        <w:t>osw.write("HTP/1.0 201 Created");</w:t>
-      </w:r>
-    </w:p>
-    <w:p>
-      <w:pPr>
-        <w:spacing w:before="120"/>
-        <w:ind w:left="1440"/>
-        <w:jc w:val="both"/>
-      </w:pPr>
-      <w:r>
-        <w:t xml:space="preserve">    </w:t>
-      </w:r>
-      <w:r>
-        <w:tab/>
-        <w:t>} catch(Exception e) {</w:t>
-      </w:r>
-    </w:p>
-    <w:p>
-      <w:pPr>
-        <w:spacing w:before="120"/>
-        <w:ind w:left="1440"/>
-        <w:jc w:val="both"/>
-      </w:pPr>
-      <w:r>
-        <w:t xml:space="preserve">    </w:t>
-      </w:r>
-      <w:r>
-        <w:tab/>
-      </w:r>
-      <w:r>
-        <w:tab/>
-        <w:t>osw.write("HTTP/1.0 500 Internal Server Error");</w:t>
-      </w:r>
-    </w:p>
-    <w:p>
-      <w:pPr>
-        <w:spacing w:before="120"/>
-        <w:ind w:left="1440"/>
-        <w:jc w:val="both"/>
-      </w:pPr>
-      <w:r>
-        <w:t xml:space="preserve">    </w:t>
-      </w:r>
-      <w:r>
-        <w:tab/>
-        <w:t>}</w:t>
-      </w:r>
-    </w:p>
-    <w:p>
-      <w:pPr>
-        <w:spacing w:before="120"/>
-        <w:ind w:left="1440" w:firstLine="240"/>
-        <w:jc w:val="both"/>
-      </w:pPr>
-      <w:r>
-        <w:t>}</w:t>
-      </w:r>
-    </w:p>
-    <w:p>
-      <w:pPr>
-        <w:spacing w:before="120"/>
-        <w:ind w:left="1440" w:firstLine="240"/>
-        <w:jc w:val="both"/>
-      </w:pPr>
-    </w:p>
-    <w:p>
-      <w:pPr>
-        <w:spacing w:before="120"/>
-        <w:ind w:left="1440"/>
-        <w:jc w:val="both"/>
-      </w:pPr>
-      <w:r>
-        <w:t>public void logEntry(String filename, String record){</w:t>
-      </w:r>
-    </w:p>
-    <w:p>
-      <w:pPr>
-        <w:spacing w:before="120"/>
-        <w:ind w:left="1440"/>
-        <w:jc w:val="both"/>
-      </w:pPr>
-      <w:r>
-        <w:tab/>
-        <w:t>FileWriter fw = new FileWriter(filename, true);</w:t>
-      </w:r>
-    </w:p>
-    <w:p>
-      <w:pPr>
-        <w:spacing w:before="120"/>
-        <w:ind w:left="1440"/>
-        <w:jc w:val="both"/>
-      </w:pPr>
-      <w:r>
-        <w:t xml:space="preserve">            fw.write((new Date()).toString()+</w:t>
-      </w:r>
-      <w:r>
-        <w:t>"</w:t>
-      </w:r>
-      <w:r>
-        <w:t xml:space="preserve"> </w:t>
-      </w:r>
-      <w:r>
-        <w:t>"</w:t>
-      </w:r>
-      <w:r>
-        <w:t>+record);</w:t>
-      </w:r>
-    </w:p>
-    <w:p>
-      <w:pPr>
-        <w:spacing w:before="120"/>
-        <w:ind w:left="1440"/>
-        <w:jc w:val="both"/>
-      </w:pPr>
-      <w:r>
-        <w:t xml:space="preserve">            fw.close();</w:t>
-      </w:r>
-    </w:p>
-    <w:p>
-      <w:pPr>
-        <w:spacing w:before="120"/>
-        <w:ind w:left="1440"/>
-        <w:jc w:val="both"/>
-      </w:pPr>
-      <w:r>
-        <w:t>}</w:t>
-      </w:r>
-    </w:p>
-    <w:p>
-      <w:pPr>
-        <w:spacing w:before="120"/>
-        <w:ind w:left="1440"/>
         <w:jc w:val="both"/>
       </w:pPr>
     </w:p>
@@ -571,8 +281,48 @@
         <w:jc w:val="both"/>
       </w:pPr>
       <w:r>
-        <w:t xml:space="preserve">Rewrite the serveFile method such that it imposes a maximum file size limit. If a user attempts to download a file larger than the maximum allowed size, write a log entry to a file called error_log.txt and return a “403 Forbidden” HTTP response code. (20 points). </w:t>
-      </w:r>
+        <w:t xml:space="preserve">Rewrite the </w:t>
+      </w:r>
+      <w:proofErr w:type="spellStart"/>
+      <w:r>
+        <w:t>serveFile</w:t>
+      </w:r>
+      <w:proofErr w:type="spellEnd"/>
+      <w:r>
+        <w:t xml:space="preserve"> method such that it imposes a maximum file size limit. If a user attempts to download a file larger than the maximum allowed size, write a log entry to a file called error_log.txt and return a “403 Forbidden” HTTP response code. (20 points). </w:t>
+      </w:r>
+    </w:p>
+    <w:p>
+      <w:pPr>
+        <w:spacing w:before="120" w:line="360" w:lineRule="auto"/>
+        <w:ind w:firstLine="360"/>
+        <w:jc w:val="both"/>
+      </w:pPr>
+    </w:p>
+    <w:p>
+      <w:pPr>
+        <w:spacing w:before="120" w:line="360" w:lineRule="auto"/>
+        <w:ind w:firstLine="360"/>
+        <w:jc w:val="both"/>
+      </w:pPr>
+      <w:r>
+        <w:t xml:space="preserve">See source code (on </w:t>
+      </w:r>
+      <w:proofErr w:type="spellStart"/>
+      <w:r>
+        <w:t>github</w:t>
+      </w:r>
+      <w:proofErr w:type="spellEnd"/>
+      <w:r>
+        <w:t>) for updated SimpleWebServer.java.</w:t>
+      </w:r>
+    </w:p>
+    <w:p>
+      <w:pPr>
+        <w:spacing w:before="120" w:line="360" w:lineRule="auto"/>
+        <w:ind w:firstLine="360"/>
+        <w:jc w:val="both"/>
+      </w:pPr>
     </w:p>
     <w:p>
       <w:pPr>
@@ -595,6 +345,567 @@
     </w:p>
     <w:p>
       <w:pPr>
+        <w:spacing w:before="120" w:line="360" w:lineRule="auto"/>
+        <w:jc w:val="both"/>
+      </w:pPr>
+    </w:p>
+    <w:p>
+      <w:pPr>
+        <w:pStyle w:val="ListParagraph"/>
+        <w:numPr>
+          <w:ilvl w:val="0"/>
+          <w:numId w:val="10"/>
+        </w:numPr>
+        <w:spacing w:before="120" w:line="360" w:lineRule="auto"/>
+        <w:jc w:val="both"/>
+      </w:pPr>
+      <w:r>
+        <w:t xml:space="preserve">Since in #2 we added the ability to PUT files, the ability to overwrite/deface the index.html page is quite simple. All the </w:t>
+      </w:r>
+      <w:proofErr w:type="gramStart"/>
+      <w:r>
+        <w:t>attacker</w:t>
+      </w:r>
+      <w:proofErr w:type="gramEnd"/>
+      <w:r>
+        <w:t xml:space="preserve"> must know is where the index.html file is located on the server,</w:t>
+      </w:r>
+      <w:r>
+        <w:t xml:space="preserve"> perform a GET request to get the existing index.html file,</w:t>
+      </w:r>
+      <w:r>
+        <w:t xml:space="preserve"> and upload a </w:t>
+      </w:r>
+      <w:r>
+        <w:t xml:space="preserve">new </w:t>
+      </w:r>
+      <w:r>
+        <w:t>file using the PUT endpoint. The only requirements are that it must be in the same location as the index.html file, and have the same name (index.html). From here, the server will save the new index.html file to the directory, overwriting the existing file.</w:t>
+      </w:r>
+    </w:p>
+    <w:p>
+      <w:pPr>
+        <w:pStyle w:val="ListParagraph"/>
+        <w:spacing w:before="120" w:line="360" w:lineRule="auto"/>
+        <w:jc w:val="both"/>
+      </w:pPr>
+    </w:p>
+    <w:p>
+      <w:pPr>
+        <w:pStyle w:val="ListParagraph"/>
+        <w:spacing w:before="120" w:line="360" w:lineRule="auto"/>
+        <w:jc w:val="both"/>
+      </w:pPr>
+      <w:r>
+        <w:t xml:space="preserve">This allows us to return the existing index.html and get the file contents, modify it to how we see fit, and then reupload it to the server. </w:t>
+      </w:r>
+      <w:r>
+        <w:t>Below are screenshots of what the attack would look like:</w:t>
+      </w:r>
+    </w:p>
+    <w:p>
+      <w:pPr>
+        <w:pStyle w:val="ListParagraph"/>
+        <w:spacing w:before="120" w:line="360" w:lineRule="auto"/>
+        <w:jc w:val="both"/>
+      </w:pPr>
+      <w:r>
+        <w:t xml:space="preserve">NOTE: </w:t>
+      </w:r>
+      <w:r>
+        <w:t xml:space="preserve">in the PUT request </w:t>
+      </w:r>
+      <w:r>
+        <w:t>the first index.html is the original file, and the second index.html is the new updated file</w:t>
+      </w:r>
+    </w:p>
+    <w:p>
+      <w:pPr>
+        <w:pStyle w:val="ListParagraph"/>
+        <w:spacing w:before="120" w:line="360" w:lineRule="auto"/>
+        <w:jc w:val="both"/>
+      </w:pPr>
+    </w:p>
+    <w:p>
+      <w:pPr>
+        <w:pStyle w:val="ListParagraph"/>
+        <w:spacing w:before="120" w:line="360" w:lineRule="auto"/>
+        <w:jc w:val="both"/>
+      </w:pPr>
+      <w:r>
+        <w:t xml:space="preserve">GET </w:t>
+      </w:r>
+      <w:r>
+        <w:t>/</w:t>
+      </w:r>
+    </w:p>
+    <w:p>
+      <w:pPr>
+        <w:pStyle w:val="ListParagraph"/>
+        <w:spacing w:before="120" w:line="360" w:lineRule="auto"/>
+        <w:jc w:val="both"/>
+      </w:pPr>
+      <w:r>
+        <w:t>PUT index.html index.html</w:t>
+      </w:r>
+    </w:p>
+    <w:p>
+      <w:pPr>
+        <w:pStyle w:val="ListParagraph"/>
+        <w:spacing w:before="120" w:line="360" w:lineRule="auto"/>
+        <w:jc w:val="both"/>
+      </w:pPr>
+      <w:r>
+        <w:lastRenderedPageBreak/>
+        <w:drawing>
+          <wp:inline distT="0" distB="0" distL="0" distR="0" wp14:anchorId="43836676" wp14:editId="612C7305">
+            <wp:extent cx="4465320" cy="5049722"/>
+            <wp:effectExtent l="0" t="0" r="0" b="0"/>
+            <wp:docPr id="1" name="Picture 1" descr="Text&#10;&#10;Description automatically generated"/>
+            <wp:cNvGraphicFramePr>
+              <a:graphicFrameLocks xmlns:a="http://schemas.openxmlformats.org/drawingml/2006/main" noChangeAspect="1"/>
+            </wp:cNvGraphicFramePr>
+            <a:graphic xmlns:a="http://schemas.openxmlformats.org/drawingml/2006/main">
+              <a:graphicData uri="http://schemas.openxmlformats.org/drawingml/2006/picture">
+                <pic:pic xmlns:pic="http://schemas.openxmlformats.org/drawingml/2006/picture">
+                  <pic:nvPicPr>
+                    <pic:cNvPr id="1" name="Picture 1" descr="Text&#10;&#10;Description automatically generated"/>
+                    <pic:cNvPicPr/>
+                  </pic:nvPicPr>
+                  <pic:blipFill>
+                    <a:blip r:embed="rId5"/>
+                    <a:stretch>
+                      <a:fillRect/>
+                    </a:stretch>
+                  </pic:blipFill>
+                  <pic:spPr>
+                    <a:xfrm>
+                      <a:off x="0" y="0"/>
+                      <a:ext cx="4470523" cy="5055606"/>
+                    </a:xfrm>
+                    <a:prstGeom prst="rect">
+                      <a:avLst/>
+                    </a:prstGeom>
+                  </pic:spPr>
+                </pic:pic>
+              </a:graphicData>
+            </a:graphic>
+          </wp:inline>
+        </w:drawing>
+      </w:r>
+      <w:r>
+        <w:drawing>
+          <wp:inline distT="0" distB="0" distL="0" distR="0" wp14:anchorId="32B4F452" wp14:editId="0B34BD7B">
+            <wp:extent cx="4945380" cy="2624856"/>
+            <wp:effectExtent l="0" t="0" r="7620" b="4445"/>
+            <wp:docPr id="2" name="Picture 2" descr="Text&#10;&#10;Description automatically generated"/>
+            <wp:cNvGraphicFramePr>
+              <a:graphicFrameLocks xmlns:a="http://schemas.openxmlformats.org/drawingml/2006/main" noChangeAspect="1"/>
+            </wp:cNvGraphicFramePr>
+            <a:graphic xmlns:a="http://schemas.openxmlformats.org/drawingml/2006/main">
+              <a:graphicData uri="http://schemas.openxmlformats.org/drawingml/2006/picture">
+                <pic:pic xmlns:pic="http://schemas.openxmlformats.org/drawingml/2006/picture">
+                  <pic:nvPicPr>
+                    <pic:cNvPr id="2" name="Picture 2" descr="Text&#10;&#10;Description automatically generated"/>
+                    <pic:cNvPicPr/>
+                  </pic:nvPicPr>
+                  <pic:blipFill>
+                    <a:blip r:embed="rId6"/>
+                    <a:stretch>
+                      <a:fillRect/>
+                    </a:stretch>
+                  </pic:blipFill>
+                  <pic:spPr>
+                    <a:xfrm>
+                      <a:off x="0" y="0"/>
+                      <a:ext cx="4961306" cy="2633309"/>
+                    </a:xfrm>
+                    <a:prstGeom prst="rect">
+                      <a:avLst/>
+                    </a:prstGeom>
+                  </pic:spPr>
+                </pic:pic>
+              </a:graphicData>
+            </a:graphic>
+          </wp:inline>
+        </w:drawing>
+      </w:r>
+    </w:p>
+    <w:p>
+      <w:pPr>
+        <w:pStyle w:val="ListParagraph"/>
+        <w:spacing w:before="120" w:line="360" w:lineRule="auto"/>
+        <w:jc w:val="both"/>
+      </w:pPr>
+    </w:p>
+    <w:p>
+      <w:pPr>
+        <w:pStyle w:val="ListParagraph"/>
+        <w:spacing w:before="120" w:line="360" w:lineRule="auto"/>
+        <w:jc w:val="both"/>
+      </w:pPr>
+      <w:r>
+        <w:lastRenderedPageBreak/>
+        <w:t>File contents before attack:</w:t>
+      </w:r>
+    </w:p>
+    <w:p>
+      <w:pPr>
+        <w:pStyle w:val="ListParagraph"/>
+        <w:spacing w:before="120" w:line="360" w:lineRule="auto"/>
+        <w:jc w:val="both"/>
+      </w:pPr>
+      <w:r>
+        <w:drawing>
+          <wp:inline distT="0" distB="0" distL="0" distR="0" wp14:anchorId="5BCD5E98" wp14:editId="2BBD5973">
+            <wp:extent cx="5943600" cy="4197350"/>
+            <wp:effectExtent l="0" t="0" r="0" b="0"/>
+            <wp:docPr id="4" name="Picture 4" descr="Text&#10;&#10;Description automatically generated"/>
+            <wp:cNvGraphicFramePr>
+              <a:graphicFrameLocks xmlns:a="http://schemas.openxmlformats.org/drawingml/2006/main" noChangeAspect="1"/>
+            </wp:cNvGraphicFramePr>
+            <a:graphic xmlns:a="http://schemas.openxmlformats.org/drawingml/2006/main">
+              <a:graphicData uri="http://schemas.openxmlformats.org/drawingml/2006/picture">
+                <pic:pic xmlns:pic="http://schemas.openxmlformats.org/drawingml/2006/picture">
+                  <pic:nvPicPr>
+                    <pic:cNvPr id="4" name="Picture 4" descr="Text&#10;&#10;Description automatically generated"/>
+                    <pic:cNvPicPr/>
+                  </pic:nvPicPr>
+                  <pic:blipFill>
+                    <a:blip r:embed="rId7"/>
+                    <a:stretch>
+                      <a:fillRect/>
+                    </a:stretch>
+                  </pic:blipFill>
+                  <pic:spPr>
+                    <a:xfrm>
+                      <a:off x="0" y="0"/>
+                      <a:ext cx="5943600" cy="4197350"/>
+                    </a:xfrm>
+                    <a:prstGeom prst="rect">
+                      <a:avLst/>
+                    </a:prstGeom>
+                  </pic:spPr>
+                </pic:pic>
+              </a:graphicData>
+            </a:graphic>
+          </wp:inline>
+        </w:drawing>
+      </w:r>
+    </w:p>
+    <w:p>
+      <w:pPr>
+        <w:pStyle w:val="ListParagraph"/>
+        <w:spacing w:before="120" w:line="360" w:lineRule="auto"/>
+        <w:jc w:val="both"/>
+      </w:pPr>
+      <w:r>
+        <w:t>Contents after attack:</w:t>
+      </w:r>
+    </w:p>
+    <w:p>
+      <w:pPr>
+        <w:pStyle w:val="ListParagraph"/>
+        <w:spacing w:before="120" w:line="360" w:lineRule="auto"/>
+        <w:jc w:val="both"/>
+      </w:pPr>
+      <w:r>
+        <w:drawing>
+          <wp:inline distT="0" distB="0" distL="0" distR="0" wp14:anchorId="29ED565C" wp14:editId="62A4B35D">
+            <wp:extent cx="5943600" cy="3348990"/>
+            <wp:effectExtent l="0" t="0" r="0" b="3810"/>
+            <wp:docPr id="5" name="Picture 5"/>
+            <wp:cNvGraphicFramePr>
+              <a:graphicFrameLocks xmlns:a="http://schemas.openxmlformats.org/drawingml/2006/main" noChangeAspect="1"/>
+            </wp:cNvGraphicFramePr>
+            <a:graphic xmlns:a="http://schemas.openxmlformats.org/drawingml/2006/main">
+              <a:graphicData uri="http://schemas.openxmlformats.org/drawingml/2006/picture">
+                <pic:pic xmlns:pic="http://schemas.openxmlformats.org/drawingml/2006/picture">
+                  <pic:nvPicPr>
+                    <pic:cNvPr id="1" name=""/>
+                    <pic:cNvPicPr/>
+                  </pic:nvPicPr>
+                  <pic:blipFill>
+                    <a:blip r:embed="rId8"/>
+                    <a:stretch>
+                      <a:fillRect/>
+                    </a:stretch>
+                  </pic:blipFill>
+                  <pic:spPr>
+                    <a:xfrm>
+                      <a:off x="0" y="0"/>
+                      <a:ext cx="5943600" cy="3348990"/>
+                    </a:xfrm>
+                    <a:prstGeom prst="rect">
+                      <a:avLst/>
+                    </a:prstGeom>
+                  </pic:spPr>
+                </pic:pic>
+              </a:graphicData>
+            </a:graphic>
+          </wp:inline>
+        </w:drawing>
+      </w:r>
+    </w:p>
+    <w:p>
+      <w:pPr>
+        <w:pStyle w:val="ListParagraph"/>
+        <w:spacing w:before="120" w:line="360" w:lineRule="auto"/>
+        <w:jc w:val="both"/>
+      </w:pPr>
+    </w:p>
+    <w:p>
+      <w:pPr>
+        <w:pStyle w:val="ListParagraph"/>
+        <w:spacing w:before="120" w:line="360" w:lineRule="auto"/>
+        <w:jc w:val="both"/>
+      </w:pPr>
+      <w:r>
+        <w:t xml:space="preserve">New </w:t>
+      </w:r>
+      <w:proofErr w:type="spellStart"/>
+      <w:r>
+        <w:t>index.hmtl</w:t>
+      </w:r>
+      <w:proofErr w:type="spellEnd"/>
+      <w:r>
+        <w:t xml:space="preserve"> file from client is now uploaded to server.</w:t>
+      </w:r>
+    </w:p>
+    <w:p>
+      <w:pPr>
+        <w:pStyle w:val="ListParagraph"/>
+        <w:spacing w:before="120" w:line="360" w:lineRule="auto"/>
+        <w:jc w:val="both"/>
+      </w:pPr>
+    </w:p>
+    <w:p>
+      <w:pPr>
+        <w:pStyle w:val="ListParagraph"/>
+        <w:numPr>
+          <w:ilvl w:val="0"/>
+          <w:numId w:val="10"/>
+        </w:numPr>
+        <w:spacing w:before="120" w:line="360" w:lineRule="auto"/>
+        <w:jc w:val="both"/>
+      </w:pPr>
+      <w:r>
+        <w:t>To then remove one of the log files, the general process is quite similar. We would again need to know the location of the log file we are trying to remove data from, as well as the name of the log file. However, once we know that we can send a PUT request to the server with a new file that is empty, and have the server save our new file. The attack would look something like this:</w:t>
+      </w:r>
+    </w:p>
+    <w:p>
+      <w:pPr>
+        <w:pStyle w:val="ListParagraph"/>
+        <w:spacing w:before="120" w:line="360" w:lineRule="auto"/>
+        <w:jc w:val="both"/>
+      </w:pPr>
+      <w:r>
+        <w:t>NOTE: the first error_log.txt is the original file, and the second error_log.txt is our new empty file</w:t>
+      </w:r>
+    </w:p>
+    <w:p>
+      <w:pPr>
+        <w:pStyle w:val="ListParagraph"/>
+        <w:spacing w:before="120" w:line="360" w:lineRule="auto"/>
+        <w:jc w:val="both"/>
+      </w:pPr>
+    </w:p>
+    <w:p>
+      <w:pPr>
+        <w:pStyle w:val="ListParagraph"/>
+        <w:spacing w:before="120" w:line="360" w:lineRule="auto"/>
+        <w:jc w:val="both"/>
+      </w:pPr>
+      <w:r>
+        <w:t>PUT error_log.txt error_log.txt</w:t>
+      </w:r>
+    </w:p>
+    <w:p>
+      <w:pPr>
+        <w:pStyle w:val="ListParagraph"/>
+        <w:spacing w:before="120" w:line="360" w:lineRule="auto"/>
+        <w:jc w:val="both"/>
+      </w:pPr>
+    </w:p>
+    <w:p>
+      <w:pPr>
+        <w:pStyle w:val="ListParagraph"/>
+        <w:spacing w:before="120" w:line="360" w:lineRule="auto"/>
+        <w:jc w:val="both"/>
+      </w:pPr>
+      <w:r>
+        <w:drawing>
+          <wp:inline distT="0" distB="0" distL="0" distR="0" wp14:anchorId="6F7C50CC" wp14:editId="2A62EC71">
+            <wp:extent cx="5943600" cy="3098165"/>
+            <wp:effectExtent l="0" t="0" r="0" b="6985"/>
+            <wp:docPr id="3" name="Picture 3" descr="Text&#10;&#10;Description automatically generated"/>
+            <wp:cNvGraphicFramePr>
+              <a:graphicFrameLocks xmlns:a="http://schemas.openxmlformats.org/drawingml/2006/main" noChangeAspect="1"/>
+            </wp:cNvGraphicFramePr>
+            <a:graphic xmlns:a="http://schemas.openxmlformats.org/drawingml/2006/main">
+              <a:graphicData uri="http://schemas.openxmlformats.org/drawingml/2006/picture">
+                <pic:pic xmlns:pic="http://schemas.openxmlformats.org/drawingml/2006/picture">
+                  <pic:nvPicPr>
+                    <pic:cNvPr id="3" name="Picture 3" descr="Text&#10;&#10;Description automatically generated"/>
+                    <pic:cNvPicPr/>
+                  </pic:nvPicPr>
+                  <pic:blipFill>
+                    <a:blip r:embed="rId9"/>
+                    <a:stretch>
+                      <a:fillRect/>
+                    </a:stretch>
+                  </pic:blipFill>
+                  <pic:spPr>
+                    <a:xfrm>
+                      <a:off x="0" y="0"/>
+                      <a:ext cx="5943600" cy="3098165"/>
+                    </a:xfrm>
+                    <a:prstGeom prst="rect">
+                      <a:avLst/>
+                    </a:prstGeom>
+                  </pic:spPr>
+                </pic:pic>
+              </a:graphicData>
+            </a:graphic>
+          </wp:inline>
+        </w:drawing>
+      </w:r>
+    </w:p>
+    <w:p>
+      <w:pPr>
+        <w:pStyle w:val="ListParagraph"/>
+        <w:spacing w:before="120" w:line="360" w:lineRule="auto"/>
+        <w:jc w:val="both"/>
+      </w:pPr>
+      <w:r>
+        <w:t>From this, new empty error_log.txt file is uploaded to the server.</w:t>
+      </w:r>
+    </w:p>
+    <w:p>
+      <w:pPr>
+        <w:pStyle w:val="ListParagraph"/>
+        <w:spacing w:before="120" w:line="360" w:lineRule="auto"/>
+        <w:jc w:val="both"/>
+      </w:pPr>
+    </w:p>
+    <w:p>
+      <w:pPr>
+        <w:pStyle w:val="ListParagraph"/>
+        <w:spacing w:before="120" w:line="360" w:lineRule="auto"/>
+        <w:jc w:val="both"/>
+      </w:pPr>
+      <w:r>
+        <w:t>File contents before attack:</w:t>
+      </w:r>
+    </w:p>
+    <w:p>
+      <w:pPr>
+        <w:pStyle w:val="ListParagraph"/>
+        <w:spacing w:before="120" w:line="360" w:lineRule="auto"/>
+        <w:jc w:val="both"/>
+      </w:pPr>
+      <w:r>
+        <w:lastRenderedPageBreak/>
+        <w:drawing>
+          <wp:inline distT="0" distB="0" distL="0" distR="0" wp14:anchorId="203434DF" wp14:editId="1A569D93">
+            <wp:extent cx="5943600" cy="2694940"/>
+            <wp:effectExtent l="0" t="0" r="0" b="0"/>
+            <wp:docPr id="6" name="Picture 6" descr="Text&#10;&#10;Description automatically generated"/>
+            <wp:cNvGraphicFramePr>
+              <a:graphicFrameLocks xmlns:a="http://schemas.openxmlformats.org/drawingml/2006/main" noChangeAspect="1"/>
+            </wp:cNvGraphicFramePr>
+            <a:graphic xmlns:a="http://schemas.openxmlformats.org/drawingml/2006/main">
+              <a:graphicData uri="http://schemas.openxmlformats.org/drawingml/2006/picture">
+                <pic:pic xmlns:pic="http://schemas.openxmlformats.org/drawingml/2006/picture">
+                  <pic:nvPicPr>
+                    <pic:cNvPr id="6" name="Picture 6" descr="Text&#10;&#10;Description automatically generated"/>
+                    <pic:cNvPicPr/>
+                  </pic:nvPicPr>
+                  <pic:blipFill>
+                    <a:blip r:embed="rId10"/>
+                    <a:stretch>
+                      <a:fillRect/>
+                    </a:stretch>
+                  </pic:blipFill>
+                  <pic:spPr>
+                    <a:xfrm>
+                      <a:off x="0" y="0"/>
+                      <a:ext cx="5943600" cy="2694940"/>
+                    </a:xfrm>
+                    <a:prstGeom prst="rect">
+                      <a:avLst/>
+                    </a:prstGeom>
+                  </pic:spPr>
+                </pic:pic>
+              </a:graphicData>
+            </a:graphic>
+          </wp:inline>
+        </w:drawing>
+      </w:r>
+    </w:p>
+    <w:p>
+      <w:pPr>
+        <w:pStyle w:val="ListParagraph"/>
+        <w:spacing w:before="120" w:line="360" w:lineRule="auto"/>
+        <w:jc w:val="both"/>
+      </w:pPr>
+      <w:r>
+        <w:t>File contents after attack:</w:t>
+      </w:r>
+    </w:p>
+    <w:p>
+      <w:pPr>
+        <w:pStyle w:val="ListParagraph"/>
+        <w:spacing w:before="120" w:line="360" w:lineRule="auto"/>
+        <w:jc w:val="both"/>
+      </w:pPr>
+      <w:r>
+        <w:drawing>
+          <wp:inline distT="0" distB="0" distL="0" distR="0" wp14:anchorId="4367947F" wp14:editId="172EC38D">
+            <wp:extent cx="5943600" cy="2506345"/>
+            <wp:effectExtent l="0" t="0" r="0" b="8255"/>
+            <wp:docPr id="7" name="Picture 7" descr="Graphical user interface, text&#10;&#10;Description automatically generated"/>
+            <wp:cNvGraphicFramePr>
+              <a:graphicFrameLocks xmlns:a="http://schemas.openxmlformats.org/drawingml/2006/main" noChangeAspect="1"/>
+            </wp:cNvGraphicFramePr>
+            <a:graphic xmlns:a="http://schemas.openxmlformats.org/drawingml/2006/main">
+              <a:graphicData uri="http://schemas.openxmlformats.org/drawingml/2006/picture">
+                <pic:pic xmlns:pic="http://schemas.openxmlformats.org/drawingml/2006/picture">
+                  <pic:nvPicPr>
+                    <pic:cNvPr id="7" name="Picture 7" descr="Graphical user interface, text&#10;&#10;Description automatically generated"/>
+                    <pic:cNvPicPr/>
+                  </pic:nvPicPr>
+                  <pic:blipFill>
+                    <a:blip r:embed="rId11"/>
+                    <a:stretch>
+                      <a:fillRect/>
+                    </a:stretch>
+                  </pic:blipFill>
+                  <pic:spPr>
+                    <a:xfrm>
+                      <a:off x="0" y="0"/>
+                      <a:ext cx="5943600" cy="2506345"/>
+                    </a:xfrm>
+                    <a:prstGeom prst="rect">
+                      <a:avLst/>
+                    </a:prstGeom>
+                  </pic:spPr>
+                </pic:pic>
+              </a:graphicData>
+            </a:graphic>
+          </wp:inline>
+        </w:drawing>
+      </w:r>
+    </w:p>
+    <w:p>
+      <w:pPr>
+        <w:pStyle w:val="ListParagraph"/>
+        <w:spacing w:before="120" w:line="360" w:lineRule="auto"/>
+        <w:jc w:val="both"/>
+      </w:pPr>
+    </w:p>
+    <w:p>
+      <w:pPr>
         <w:numPr>
           <w:ilvl w:val="0"/>
           <w:numId w:val="8"/>
@@ -618,34 +929,131 @@
         <w:jc w:val="both"/>
       </w:pPr>
       <w:r>
-        <w:t xml:space="preserve">Notes: </w:t>
-      </w:r>
-      <w:r>
-        <w:t>attach a copy of</w:t>
-      </w:r>
-      <w:r>
-        <w:t xml:space="preserve"> your source code and screenshots of </w:t>
-      </w:r>
-      <w:r>
-        <w:t xml:space="preserve">the </w:t>
-      </w:r>
-      <w:r>
-        <w:t xml:space="preserve">program execution. </w:t>
-      </w:r>
-    </w:p>
-    <w:p>
-      <w:pPr>
-        <w:spacing w:before="120" w:line="360" w:lineRule="auto"/>
-        <w:ind w:left="720"/>
-        <w:jc w:val="both"/>
-      </w:pPr>
-    </w:p>
-    <w:p>
-      <w:pPr>
-        <w:spacing w:before="120" w:line="360" w:lineRule="auto"/>
-        <w:ind w:left="720"/>
-        <w:jc w:val="both"/>
-      </w:pPr>
+        <w:t>For this attack, it would be important for the attacker to know that our program is using Java (so they know how source code is compiled), as well as where the compiled versions of the source code are located on the server.</w:t>
+      </w:r>
+    </w:p>
+    <w:p>
+      <w:pPr>
+        <w:spacing w:before="120" w:line="360" w:lineRule="auto"/>
+        <w:jc w:val="both"/>
+      </w:pPr>
+      <w:r>
+        <w:lastRenderedPageBreak/>
+        <w:t>Something to note is that I used IntelliJ to develop my program, so the project directory/structure will look slightly different than if I had used Eclipse to develop my program. I make this distinction because the compiled .class files will be in a different location.</w:t>
+      </w:r>
+    </w:p>
+    <w:p>
+      <w:pPr>
+        <w:spacing w:before="120" w:line="360" w:lineRule="auto"/>
+        <w:jc w:val="both"/>
+      </w:pPr>
+      <w:r>
+        <w:t xml:space="preserve">With that out of the way, how this attack would work is the attacker would use the GET and PUT request to download and upload files to the server. However, this time we will be downloading/uploading the compiled .class files instead of having the server need to compile them. For our attack, the order of operations </w:t>
+      </w:r>
+      <w:proofErr w:type="gramStart"/>
+      <w:r>
+        <w:t>are</w:t>
+      </w:r>
+      <w:proofErr w:type="gramEnd"/>
+      <w:r>
+        <w:t xml:space="preserve"> as such:</w:t>
+      </w:r>
+    </w:p>
+    <w:p>
+      <w:pPr>
+        <w:spacing w:before="120" w:line="360" w:lineRule="auto"/>
+        <w:jc w:val="both"/>
+      </w:pPr>
+    </w:p>
+    <w:p>
+      <w:pPr>
+        <w:pStyle w:val="ListParagraph"/>
+        <w:numPr>
+          <w:ilvl w:val="0"/>
+          <w:numId w:val="11"/>
+        </w:numPr>
+        <w:spacing w:before="120" w:line="360" w:lineRule="auto"/>
+        <w:jc w:val="both"/>
+      </w:pPr>
+      <w:r>
+        <w:t xml:space="preserve">GET </w:t>
+      </w:r>
+      <w:proofErr w:type="gramStart"/>
+      <w:r>
+        <w:t>/target/classes/org/example/</w:t>
+      </w:r>
+      <w:proofErr w:type="spellStart"/>
+      <w:r>
+        <w:t>SimpleWebServer.class</w:t>
+      </w:r>
+      <w:proofErr w:type="spellEnd"/>
+      <w:proofErr w:type="gramEnd"/>
+    </w:p>
+    <w:p>
+      <w:pPr>
+        <w:pStyle w:val="ListParagraph"/>
+        <w:numPr>
+          <w:ilvl w:val="0"/>
+          <w:numId w:val="11"/>
+        </w:numPr>
+        <w:spacing w:before="120" w:line="360" w:lineRule="auto"/>
+        <w:jc w:val="both"/>
+      </w:pPr>
+      <w:r>
+        <w:t>Attacker modifies the .class file to remove the check added in (3)</w:t>
+      </w:r>
+    </w:p>
+    <w:p>
+      <w:pPr>
+        <w:pStyle w:val="ListParagraph"/>
+        <w:numPr>
+          <w:ilvl w:val="0"/>
+          <w:numId w:val="11"/>
+        </w:numPr>
+        <w:spacing w:before="120" w:line="360" w:lineRule="auto"/>
+        <w:jc w:val="both"/>
+      </w:pPr>
+      <w:r>
+        <w:t xml:space="preserve">PUT </w:t>
+      </w:r>
+      <w:r>
+        <w:t>/target/classes/org/example/</w:t>
+      </w:r>
+      <w:proofErr w:type="spellStart"/>
+      <w:r>
+        <w:t>SimpleWebServer.class</w:t>
+      </w:r>
+      <w:proofErr w:type="spellEnd"/>
+      <w:r>
+        <w:t xml:space="preserve"> </w:t>
+      </w:r>
+      <w:proofErr w:type="spellStart"/>
+      <w:r>
+        <w:t>SimpleWebServer.class</w:t>
+      </w:r>
+      <w:proofErr w:type="spellEnd"/>
+    </w:p>
+    <w:p>
+      <w:pPr>
+        <w:pStyle w:val="ListParagraph"/>
+        <w:numPr>
+          <w:ilvl w:val="0"/>
+          <w:numId w:val="11"/>
+        </w:numPr>
+        <w:spacing w:before="120" w:line="360" w:lineRule="auto"/>
+        <w:jc w:val="both"/>
+      </w:pPr>
+      <w:r>
+        <w:t>Attacker restarts server so new .class versions are loaded into memory and are run</w:t>
+      </w:r>
+      <w:r>
+        <w:t xml:space="preserve">. Because of this, the functionality in (3) is </w:t>
+      </w:r>
+      <w:proofErr w:type="gramStart"/>
+      <w:r>
+        <w:t>disabled</w:t>
+      </w:r>
+      <w:proofErr w:type="gramEnd"/>
     </w:p>
     <w:sectPr>
       <w:pgSz w:w="12240" w:h="15840"/>
@@ -1337,6 +1745,184 @@
     </w:lvl>
   </w:abstractNum>
   <w:abstractNum w:abstractNumId="5" w15:restartNumberingAfterBreak="0">
+    <w:nsid w:val="3B1C5A5D"/>
+    <w:multiLevelType w:val="hybridMultilevel"/>
+    <w:tmpl w:val="D084CF36"/>
+    <w:lvl w:ilvl="0" w:tplc="04090011">
+      <w:start w:val="1"/>
+      <w:numFmt w:val="decimal"/>
+      <w:lvlText w:val="%1)"/>
+      <w:lvlJc w:val="left"/>
+      <w:pPr>
+        <w:ind w:left="720" w:hanging="360"/>
+      </w:pPr>
+      <w:rPr>
+        <w:rFonts w:hint="default"/>
+      </w:rPr>
+    </w:lvl>
+    <w:lvl w:ilvl="1" w:tplc="04090019" w:tentative="1">
+      <w:start w:val="1"/>
+      <w:numFmt w:val="lowerLetter"/>
+      <w:lvlText w:val="%2."/>
+      <w:lvlJc w:val="left"/>
+      <w:pPr>
+        <w:ind w:left="1440" w:hanging="360"/>
+      </w:pPr>
+    </w:lvl>
+    <w:lvl w:ilvl="2" w:tplc="0409001B" w:tentative="1">
+      <w:start w:val="1"/>
+      <w:numFmt w:val="lowerRoman"/>
+      <w:lvlText w:val="%3."/>
+      <w:lvlJc w:val="right"/>
+      <w:pPr>
+        <w:ind w:left="2160" w:hanging="180"/>
+      </w:pPr>
+    </w:lvl>
+    <w:lvl w:ilvl="3" w:tplc="0409000F" w:tentative="1">
+      <w:start w:val="1"/>
+      <w:numFmt w:val="decimal"/>
+      <w:lvlText w:val="%4."/>
+      <w:lvlJc w:val="left"/>
+      <w:pPr>
+        <w:ind w:left="2880" w:hanging="360"/>
+      </w:pPr>
+    </w:lvl>
+    <w:lvl w:ilvl="4" w:tplc="04090019" w:tentative="1">
+      <w:start w:val="1"/>
+      <w:numFmt w:val="lowerLetter"/>
+      <w:lvlText w:val="%5."/>
+      <w:lvlJc w:val="left"/>
+      <w:pPr>
+        <w:ind w:left="3600" w:hanging="360"/>
+      </w:pPr>
+    </w:lvl>
+    <w:lvl w:ilvl="5" w:tplc="0409001B" w:tentative="1">
+      <w:start w:val="1"/>
+      <w:numFmt w:val="lowerRoman"/>
+      <w:lvlText w:val="%6."/>
+      <w:lvlJc w:val="right"/>
+      <w:pPr>
+        <w:ind w:left="4320" w:hanging="180"/>
+      </w:pPr>
+    </w:lvl>
+    <w:lvl w:ilvl="6" w:tplc="0409000F" w:tentative="1">
+      <w:start w:val="1"/>
+      <w:numFmt w:val="decimal"/>
+      <w:lvlText w:val="%7."/>
+      <w:lvlJc w:val="left"/>
+      <w:pPr>
+        <w:ind w:left="5040" w:hanging="360"/>
+      </w:pPr>
+    </w:lvl>
+    <w:lvl w:ilvl="7" w:tplc="04090019" w:tentative="1">
+      <w:start w:val="1"/>
+      <w:numFmt w:val="lowerLetter"/>
+      <w:lvlText w:val="%8."/>
+      <w:lvlJc w:val="left"/>
+      <w:pPr>
+        <w:ind w:left="5760" w:hanging="360"/>
+      </w:pPr>
+    </w:lvl>
+    <w:lvl w:ilvl="8" w:tplc="0409001B" w:tentative="1">
+      <w:start w:val="1"/>
+      <w:numFmt w:val="lowerRoman"/>
+      <w:lvlText w:val="%9."/>
+      <w:lvlJc w:val="right"/>
+      <w:pPr>
+        <w:ind w:left="6480" w:hanging="180"/>
+      </w:pPr>
+    </w:lvl>
+  </w:abstractNum>
+  <w:abstractNum w:abstractNumId="6" w15:restartNumberingAfterBreak="0">
+    <w:nsid w:val="4246417D"/>
+    <w:multiLevelType w:val="hybridMultilevel"/>
+    <w:tmpl w:val="2E5CF204"/>
+    <w:lvl w:ilvl="0" w:tplc="04090017">
+      <w:start w:val="1"/>
+      <w:numFmt w:val="lowerLetter"/>
+      <w:lvlText w:val="%1)"/>
+      <w:lvlJc w:val="left"/>
+      <w:pPr>
+        <w:ind w:left="720" w:hanging="360"/>
+      </w:pPr>
+      <w:rPr>
+        <w:rFonts w:hint="default"/>
+      </w:rPr>
+    </w:lvl>
+    <w:lvl w:ilvl="1" w:tplc="04090019" w:tentative="1">
+      <w:start w:val="1"/>
+      <w:numFmt w:val="lowerLetter"/>
+      <w:lvlText w:val="%2."/>
+      <w:lvlJc w:val="left"/>
+      <w:pPr>
+        <w:ind w:left="1440" w:hanging="360"/>
+      </w:pPr>
+    </w:lvl>
+    <w:lvl w:ilvl="2" w:tplc="0409001B" w:tentative="1">
+      <w:start w:val="1"/>
+      <w:numFmt w:val="lowerRoman"/>
+      <w:lvlText w:val="%3."/>
+      <w:lvlJc w:val="right"/>
+      <w:pPr>
+        <w:ind w:left="2160" w:hanging="180"/>
+      </w:pPr>
+    </w:lvl>
+    <w:lvl w:ilvl="3" w:tplc="0409000F" w:tentative="1">
+      <w:start w:val="1"/>
+      <w:numFmt w:val="decimal"/>
+      <w:lvlText w:val="%4."/>
+      <w:lvlJc w:val="left"/>
+      <w:pPr>
+        <w:ind w:left="2880" w:hanging="360"/>
+      </w:pPr>
+    </w:lvl>
+    <w:lvl w:ilvl="4" w:tplc="04090019" w:tentative="1">
+      <w:start w:val="1"/>
+      <w:numFmt w:val="lowerLetter"/>
+      <w:lvlText w:val="%5."/>
+      <w:lvlJc w:val="left"/>
+      <w:pPr>
+        <w:ind w:left="3600" w:hanging="360"/>
+      </w:pPr>
+    </w:lvl>
+    <w:lvl w:ilvl="5" w:tplc="0409001B" w:tentative="1">
+      <w:start w:val="1"/>
+      <w:numFmt w:val="lowerRoman"/>
+      <w:lvlText w:val="%6."/>
+      <w:lvlJc w:val="right"/>
+      <w:pPr>
+        <w:ind w:left="4320" w:hanging="180"/>
+      </w:pPr>
+    </w:lvl>
+    <w:lvl w:ilvl="6" w:tplc="0409000F" w:tentative="1">
+      <w:start w:val="1"/>
+      <w:numFmt w:val="decimal"/>
+      <w:lvlText w:val="%7."/>
+      <w:lvlJc w:val="left"/>
+      <w:pPr>
+        <w:ind w:left="5040" w:hanging="360"/>
+      </w:pPr>
+    </w:lvl>
+    <w:lvl w:ilvl="7" w:tplc="04090019" w:tentative="1">
+      <w:start w:val="1"/>
+      <w:numFmt w:val="lowerLetter"/>
+      <w:lvlText w:val="%8."/>
+      <w:lvlJc w:val="left"/>
+      <w:pPr>
+        <w:ind w:left="5760" w:hanging="360"/>
+      </w:pPr>
+    </w:lvl>
+    <w:lvl w:ilvl="8" w:tplc="0409001B" w:tentative="1">
+      <w:start w:val="1"/>
+      <w:numFmt w:val="lowerRoman"/>
+      <w:lvlText w:val="%9."/>
+      <w:lvlJc w:val="right"/>
+      <w:pPr>
+        <w:ind w:left="6480" w:hanging="180"/>
+      </w:pPr>
+    </w:lvl>
+  </w:abstractNum>
+  <w:abstractNum w:abstractNumId="7" w15:restartNumberingAfterBreak="0">
     <w:nsid w:val="46FE4A2F"/>
     <w:multiLevelType w:val="hybridMultilevel"/>
     <w:tmpl w:val="774AE27A"/>
@@ -1454,7 +2040,7 @@
       </w:pPr>
     </w:lvl>
   </w:abstractNum>
-  <w:abstractNum w:abstractNumId="6" w15:restartNumberingAfterBreak="0">
+  <w:abstractNum w:abstractNumId="8" w15:restartNumberingAfterBreak="0">
     <w:nsid w:val="5B83740F"/>
     <w:multiLevelType w:val="hybridMultilevel"/>
     <w:tmpl w:val="68584FEA"/>
@@ -1543,7 +2129,7 @@
       </w:pPr>
     </w:lvl>
   </w:abstractNum>
-  <w:abstractNum w:abstractNumId="7" w15:restartNumberingAfterBreak="0">
+  <w:abstractNum w:abstractNumId="9" w15:restartNumberingAfterBreak="0">
     <w:nsid w:val="6B421F17"/>
     <w:multiLevelType w:val="hybridMultilevel"/>
     <w:tmpl w:val="D81EAEB8"/>
@@ -1629,7 +2215,7 @@
       </w:pPr>
     </w:lvl>
   </w:abstractNum>
-  <w:abstractNum w:abstractNumId="8" w15:restartNumberingAfterBreak="0">
+  <w:abstractNum w:abstractNumId="10" w15:restartNumberingAfterBreak="0">
     <w:nsid w:val="7E4A324E"/>
     <w:multiLevelType w:val="hybridMultilevel"/>
     <w:tmpl w:val="1CD8CF0C"/>
@@ -1746,7 +2332,7 @@
     </w:lvl>
   </w:abstractNum>
   <w:num w:numId="1" w16cid:durableId="676856532">
-    <w:abstractNumId w:val="5"/>
+    <w:abstractNumId w:val="7"/>
   </w:num>
   <w:num w:numId="2" w16cid:durableId="924070185">
     <w:abstractNumId w:val="2"/>
@@ -1755,7 +2341,7 @@
     <w:abstractNumId w:val="1"/>
   </w:num>
   <w:num w:numId="4" w16cid:durableId="2009401882">
-    <w:abstractNumId w:val="8"/>
+    <w:abstractNumId w:val="10"/>
   </w:num>
   <w:num w:numId="5" w16cid:durableId="741949860">
     <w:abstractNumId w:val="0"/>
@@ -1767,10 +2353,16 @@
     <w:abstractNumId w:val="3"/>
   </w:num>
   <w:num w:numId="8" w16cid:durableId="181095225">
+    <w:abstractNumId w:val="8"/>
+  </w:num>
+  <w:num w:numId="9" w16cid:durableId="2107383833">
+    <w:abstractNumId w:val="9"/>
+  </w:num>
+  <w:num w:numId="10" w16cid:durableId="40327701">
     <w:abstractNumId w:val="6"/>
   </w:num>
-  <w:num w:numId="9" w16cid:durableId="2107383833">
-    <w:abstractNumId w:val="7"/>
+  <w:num w:numId="11" w16cid:durableId="424501807">
+    <w:abstractNumId w:val="5"/>
   </w:num>
 </w:numbering>
 </file>
@@ -2061,8 +2653,8 @@
     <w:lsdException w:name="Plain Table 5" w:uiPriority="31" w:qFormat="1"/>
     <w:lsdException w:name="Grid Table Light" w:uiPriority="32" w:qFormat="1"/>
     <w:lsdException w:name="Grid Table 1 Light" w:uiPriority="33" w:qFormat="1"/>
-    <w:lsdException w:name="Grid Table 2" w:semiHidden="1" w:uiPriority="37" w:unhideWhenUsed="1"/>
-    <w:lsdException w:name="Grid Table 3" w:semiHidden="1" w:uiPriority="39" w:unhideWhenUsed="1" w:qFormat="1"/>
+    <w:lsdException w:name="Grid Table 2" w:uiPriority="37"/>
+    <w:lsdException w:name="Grid Table 3" w:uiPriority="39" w:qFormat="1"/>
     <w:lsdException w:name="Grid Table 4" w:uiPriority="49"/>
     <w:lsdException w:name="Grid Table 5 Dark" w:uiPriority="50"/>
     <w:lsdException w:name="Grid Table 6 Colorful" w:uiPriority="51"/>
@@ -2174,11 +2766,15 @@
   </w:style>
   <w:style w:type="character" w:default="1" w:styleId="DefaultParagraphFont">
     <w:name w:val="Default Paragraph Font"/>
+    <w:uiPriority w:val="1"/>
     <w:semiHidden/>
+    <w:unhideWhenUsed/>
   </w:style>
   <w:style w:type="table" w:default="1" w:styleId="TableNormal">
     <w:name w:val="Normal Table"/>
+    <w:uiPriority w:val="99"/>
     <w:semiHidden/>
+    <w:unhideWhenUsed/>
     <w:tblPr>
       <w:tblInd w:w="0" w:type="dxa"/>
       <w:tblCellMar>
@@ -2191,7 +2787,9 @@
   </w:style>
   <w:style w:type="numbering" w:default="1" w:styleId="NoList">
     <w:name w:val="No List"/>
+    <w:uiPriority w:val="99"/>
     <w:semiHidden/>
+    <w:unhideWhenUsed/>
   </w:style>
   <w:style w:type="table" w:styleId="TableGrid">
     <w:name w:val="Table Grid"/>
@@ -2207,6 +2805,17 @@
         <w:insideV w:val="single" w:sz="4" w:space="0" w:color="auto"/>
       </w:tblBorders>
     </w:tblPr>
+  </w:style>
+  <w:style w:type="paragraph" w:styleId="ListParagraph">
+    <w:name w:val="List Paragraph"/>
+    <w:basedOn w:val="Normal"/>
+    <w:uiPriority w:val="34"/>
+    <w:qFormat/>
+    <w:rsid w:val="008B7ADC"/>
+    <w:pPr>
+      <w:ind w:left="720"/>
+      <w:contextualSpacing/>
+    </w:pPr>
   </w:style>
 </w:styles>
 </file>

</xml_diff>